<commit_message>
opdatering af proces beskrivelse
</commit_message>
<xml_diff>
--- a/rapport/old/Den_endelig_rapport/Proces_beskrivelse_PRO4.docx
+++ b/rapport/old/Den_endelig_rapport/Proces_beskrivelse_PRO4.docx
@@ -3,111 +3,219 @@
 <w:document xmlns:wpc="http://schemas.microsoft.com/office/word/2010/wordprocessingCanvas" xmlns:cx="http://schemas.microsoft.com/office/drawing/2014/chartex" xmlns:cx1="http://schemas.microsoft.com/office/drawing/2015/9/8/chartex" xmlns:cx2="http://schemas.microsoft.com/office/drawing/2015/10/21/chartex" xmlns:cx3="http://schemas.microsoft.com/office/drawing/2016/5/9/chartex" xmlns:cx4="http://schemas.microsoft.com/office/drawing/2016/5/10/chartex" xmlns:cx5="http://schemas.microsoft.com/office/drawing/2016/5/11/chartex" xmlns:cx6="http://schemas.microsoft.com/office/drawing/2016/5/12/chartex" xmlns:cx7="http://schemas.microsoft.com/office/drawing/2016/5/13/chartex" xmlns:cx8="http://schemas.microsoft.com/office/drawing/2016/5/14/chartex" xmlns:mc="http://schemas.openxmlformats.org/markup-compatibility/2006" xmlns:aink="http://schemas.microsoft.com/office/drawing/2016/ink" xmlns:am3d="http://schemas.microsoft.com/office/drawing/2017/model3d" xmlns:o="urn:schemas-microsoft-com:office:office" xmlns:r="http://schemas.openxmlformats.org/officeDocument/2006/relationships" xmlns:m="http://schemas.openxmlformats.org/officeDocument/2006/math" xmlns:v="urn:schemas-microsoft-com:vml" xmlns:wp14="http://schemas.microsoft.com/office/word/2010/wordprocessingDrawing" xmlns:wp="http://schemas.openxmlformats.org/drawingml/2006/wordprocessingDrawing" xmlns:w10="urn:schemas-microsoft-com:office:word" xmlns:w="http://schemas.openxmlformats.org/wordprocessingml/2006/main" xmlns:w14="http://schemas.microsoft.com/office/word/2010/wordml" xmlns:w15="http://schemas.microsoft.com/office/word/2012/wordml" xmlns:w16cid="http://schemas.microsoft.com/office/word/2016/wordml/cid" xmlns:w16se="http://schemas.microsoft.com/office/word/2015/wordml/symex" xmlns:wpg="http://schemas.microsoft.com/office/word/2010/wordprocessingGroup" xmlns:wpi="http://schemas.microsoft.com/office/word/2010/wordprocessingInk" xmlns:wne="http://schemas.microsoft.com/office/word/2006/wordml" xmlns:wps="http://schemas.microsoft.com/office/word/2010/wordprocessingShape" mc:Ignorable="w14 w15 w16se w16cid wp14">
   <w:body>
     <w:p>
-      <w:r>
+      <w:pPr>
+        <w:rPr>
+          <w:rFonts w:ascii="Times New Roman" w:hAnsi="Times New Roman" w:cs="Times New Roman"/>
+          <w:sz w:val="24"/>
+          <w:szCs w:val="24"/>
+        </w:rPr>
+      </w:pPr>
+      <w:r>
+        <w:rPr>
+          <w:rFonts w:ascii="Times New Roman" w:hAnsi="Times New Roman" w:cs="Times New Roman"/>
+          <w:sz w:val="24"/>
+          <w:szCs w:val="24"/>
+        </w:rPr>
         <w:t>Proces beskrivelse:</w:t>
       </w:r>
     </w:p>
     <w:p>
       <w:pPr>
         <w:rPr>
-          <w:color w:val="FF0000"/>
-        </w:rPr>
-      </w:pPr>
-      <w:r>
-        <w:rPr>
-          <w:color w:val="FF0000"/>
+          <w:rFonts w:ascii="Times New Roman" w:hAnsi="Times New Roman" w:cs="Times New Roman"/>
+          <w:color w:val="FF0000"/>
+          <w:sz w:val="24"/>
+          <w:szCs w:val="24"/>
+        </w:rPr>
+      </w:pPr>
+      <w:r>
+        <w:rPr>
+          <w:rFonts w:ascii="Times New Roman" w:hAnsi="Times New Roman" w:cs="Times New Roman"/>
+          <w:color w:val="FF0000"/>
+          <w:sz w:val="24"/>
+          <w:szCs w:val="24"/>
         </w:rPr>
         <w:t xml:space="preserve">Indledning: </w:t>
       </w:r>
     </w:p>
     <w:p>
-      <w:r>
-        <w:t>I d</w:t>
-      </w:r>
-      <w:r>
-        <w:t xml:space="preserve">ette afsnit vil vi beskrive vores proces gennem dette projekt. Hvor vi kommer ind på </w:t>
-      </w:r>
-      <w:r>
+      <w:pPr>
+        <w:rPr>
+          <w:rFonts w:ascii="Times New Roman" w:hAnsi="Times New Roman" w:cs="Times New Roman"/>
+          <w:sz w:val="24"/>
+          <w:szCs w:val="24"/>
+        </w:rPr>
+      </w:pPr>
+      <w:r>
+        <w:rPr>
+          <w:rFonts w:ascii="Times New Roman" w:hAnsi="Times New Roman" w:cs="Times New Roman"/>
+          <w:sz w:val="24"/>
+          <w:szCs w:val="24"/>
+        </w:rPr>
+        <w:t xml:space="preserve">I dette afsnit vil vi beskrive vores proces gennem dette projekt. Hvor vi kommer ind på </w:t>
+      </w:r>
+      <w:r>
+        <w:rPr>
+          <w:rFonts w:ascii="Times New Roman" w:hAnsi="Times New Roman" w:cs="Times New Roman"/>
+          <w:sz w:val="24"/>
+          <w:szCs w:val="24"/>
+        </w:rPr>
         <w:t>arbejdsfordelingen</w:t>
       </w:r>
       <w:r>
+        <w:rPr>
+          <w:rFonts w:ascii="Times New Roman" w:hAnsi="Times New Roman" w:cs="Times New Roman"/>
+          <w:sz w:val="24"/>
+          <w:szCs w:val="24"/>
+        </w:rPr>
         <w:t>, roller, planlægning og hvordan det har været med til at, skabe en struktur for projektet.</w:t>
       </w:r>
     </w:p>
     <w:p>
       <w:pPr>
         <w:rPr>
-          <w:color w:val="FF0000"/>
-        </w:rPr>
-      </w:pPr>
-      <w:r>
-        <w:rPr>
-          <w:color w:val="FF0000"/>
+          <w:rFonts w:ascii="Times New Roman" w:hAnsi="Times New Roman" w:cs="Times New Roman"/>
+          <w:color w:val="FF0000"/>
+          <w:sz w:val="24"/>
+          <w:szCs w:val="24"/>
+        </w:rPr>
+      </w:pPr>
+      <w:r>
+        <w:rPr>
+          <w:rFonts w:ascii="Times New Roman" w:hAnsi="Times New Roman" w:cs="Times New Roman"/>
+          <w:color w:val="FF0000"/>
+          <w:sz w:val="24"/>
+          <w:szCs w:val="24"/>
         </w:rPr>
         <w:t xml:space="preserve">Gruppe dannelse: </w:t>
       </w:r>
-    </w:p>
-    <w:p>
-      <w:r>
-        <w:t xml:space="preserve">Sammensætning af vores </w:t>
-      </w:r>
-      <w:r>
-        <w:t xml:space="preserve">gruppe, er ud fra vores insights personlighedsprofiler, vi fik lavet i starten af uddannelsen. Så vi er en blanding </w:t>
-      </w:r>
-      <w:r>
+      <w:bookmarkStart w:id="0" w:name="_GoBack"/>
+      <w:bookmarkEnd w:id="0"/>
+    </w:p>
+    <w:p>
+      <w:pPr>
+        <w:rPr>
+          <w:rFonts w:ascii="Times New Roman" w:hAnsi="Times New Roman" w:cs="Times New Roman"/>
+          <w:sz w:val="24"/>
+          <w:szCs w:val="24"/>
+        </w:rPr>
+      </w:pPr>
+      <w:r>
+        <w:rPr>
+          <w:rFonts w:ascii="Times New Roman" w:hAnsi="Times New Roman" w:cs="Times New Roman"/>
+          <w:sz w:val="24"/>
+          <w:szCs w:val="24"/>
+        </w:rPr>
+        <w:t xml:space="preserve">Sammensætning af vores gruppe, er ud fra vores insights personlighedsprofiler, vi fik lavet i starten af uddannelsen. Så vi er en blanding </w:t>
+      </w:r>
+      <w:r>
+        <w:rPr>
+          <w:rFonts w:ascii="Times New Roman" w:hAnsi="Times New Roman" w:cs="Times New Roman"/>
+          <w:sz w:val="24"/>
+          <w:szCs w:val="24"/>
+        </w:rPr>
         <w:t>med forskellige</w:t>
       </w:r>
       <w:r>
+        <w:rPr>
+          <w:rFonts w:ascii="Times New Roman" w:hAnsi="Times New Roman" w:cs="Times New Roman"/>
+          <w:sz w:val="24"/>
+          <w:szCs w:val="24"/>
+        </w:rPr>
         <w:t xml:space="preserve"> profil</w:t>
       </w:r>
       <w:r>
+        <w:rPr>
+          <w:rFonts w:ascii="Times New Roman" w:hAnsi="Times New Roman" w:cs="Times New Roman"/>
+          <w:sz w:val="24"/>
+          <w:szCs w:val="24"/>
+        </w:rPr>
         <w:t>er</w:t>
       </w:r>
       <w:r>
+        <w:rPr>
+          <w:rFonts w:ascii="Times New Roman" w:hAnsi="Times New Roman" w:cs="Times New Roman"/>
+          <w:sz w:val="24"/>
+          <w:szCs w:val="24"/>
+        </w:rPr>
         <w:t xml:space="preserve">, </w:t>
       </w:r>
       <w:r>
+        <w:rPr>
+          <w:rFonts w:ascii="Times New Roman" w:hAnsi="Times New Roman" w:cs="Times New Roman"/>
+          <w:sz w:val="24"/>
+          <w:szCs w:val="24"/>
+        </w:rPr>
         <w:t xml:space="preserve">hvori det skulle skabe en dynamik i gruppen, og til tider en anderledes tilgang til tingene. På denne måde er muligheden for at belyse hver opgave, med et bredt perspektiv. </w:t>
       </w:r>
       <w:r>
+        <w:rPr>
+          <w:rFonts w:ascii="Times New Roman" w:hAnsi="Times New Roman" w:cs="Times New Roman"/>
+          <w:sz w:val="24"/>
+          <w:szCs w:val="24"/>
+        </w:rPr>
         <w:t xml:space="preserve"> </w:t>
       </w:r>
     </w:p>
     <w:p>
       <w:pPr>
         <w:rPr>
-          <w:color w:val="FF0000"/>
-        </w:rPr>
-      </w:pPr>
-      <w:r>
-        <w:rPr>
-          <w:color w:val="FF0000"/>
+          <w:rFonts w:ascii="Times New Roman" w:hAnsi="Times New Roman" w:cs="Times New Roman"/>
+          <w:color w:val="FF0000"/>
+          <w:sz w:val="24"/>
+          <w:szCs w:val="24"/>
+        </w:rPr>
+      </w:pPr>
+      <w:r>
+        <w:rPr>
+          <w:rFonts w:ascii="Times New Roman" w:hAnsi="Times New Roman" w:cs="Times New Roman"/>
+          <w:color w:val="FF0000"/>
+          <w:sz w:val="24"/>
+          <w:szCs w:val="24"/>
         </w:rPr>
         <w:t xml:space="preserve">Samarbejdsaftale: </w:t>
       </w:r>
     </w:p>
     <w:p>
-      <w:r>
-        <w:t>Vi lavede i starten</w:t>
-      </w:r>
-      <w:r>
-        <w:t xml:space="preserve"> en psykologisk kontrakt, hvori vi har beskrevet vores forventninger til hinanden og til gruppen. Og opsat nogle kriterier, man skal opfylde for at kunne blive i gruppen. I tilfælde af hvis der var en i gruppen som ikke levede op til disse kriterier. Og hvordan dette skulle tackles, disse kriterier er vi alle enige i, og har underskrevet dette. </w:t>
-      </w:r>
-      <w:r>
-        <w:rPr>
-          <w:color w:val="FF0000"/>
+      <w:pPr>
+        <w:rPr>
+          <w:rFonts w:ascii="Times New Roman" w:hAnsi="Times New Roman" w:cs="Times New Roman"/>
+          <w:sz w:val="24"/>
+          <w:szCs w:val="24"/>
+        </w:rPr>
+      </w:pPr>
+      <w:r>
+        <w:rPr>
+          <w:rFonts w:ascii="Times New Roman" w:hAnsi="Times New Roman" w:cs="Times New Roman"/>
+          <w:sz w:val="24"/>
+          <w:szCs w:val="24"/>
+        </w:rPr>
+        <w:t xml:space="preserve">Vi lavede i starten en psykologisk kontrakt, hvori vi har beskrevet vores forventninger til hinanden og til gruppen. Og opsat nogle kriterier, man skal opfylde for at kunne blive i gruppen. I tilfælde af hvis der var en i gruppen som ikke levede op til disse kriterier. Og hvordan dette skulle tackles, disse kriterier er vi alle enige i, og har underskrevet dette. </w:t>
+      </w:r>
+      <w:r>
+        <w:rPr>
+          <w:rFonts w:ascii="Times New Roman" w:hAnsi="Times New Roman" w:cs="Times New Roman"/>
+          <w:color w:val="FF0000"/>
+          <w:sz w:val="24"/>
+          <w:szCs w:val="24"/>
         </w:rPr>
         <w:t xml:space="preserve">Kontrakten kan ses i </w:t>
       </w:r>
       <w:r>
         <w:rPr>
-          <w:color w:val="FF0000"/>
+          <w:rFonts w:ascii="Times New Roman" w:hAnsi="Times New Roman" w:cs="Times New Roman"/>
+          <w:color w:val="FF0000"/>
+          <w:sz w:val="24"/>
+          <w:szCs w:val="24"/>
         </w:rPr>
         <w:t>bilag (</w:t>
       </w:r>
       <w:r>
         <w:rPr>
-          <w:color w:val="FF0000"/>
+          <w:rFonts w:ascii="Times New Roman" w:hAnsi="Times New Roman" w:cs="Times New Roman"/>
+          <w:color w:val="FF0000"/>
+          <w:sz w:val="24"/>
+          <w:szCs w:val="24"/>
         </w:rPr>
         <w:t>)</w:t>
       </w:r>
@@ -115,42 +223,86 @@
     <w:p>
       <w:pPr>
         <w:rPr>
-          <w:color w:val="FF0000"/>
-        </w:rPr>
-      </w:pPr>
-      <w:r>
-        <w:rPr>
-          <w:color w:val="FF0000"/>
+          <w:rFonts w:ascii="Times New Roman" w:hAnsi="Times New Roman" w:cs="Times New Roman"/>
+          <w:color w:val="FF0000"/>
+          <w:sz w:val="24"/>
+          <w:szCs w:val="24"/>
+        </w:rPr>
+      </w:pPr>
+      <w:r>
+        <w:rPr>
+          <w:rFonts w:ascii="Times New Roman" w:hAnsi="Times New Roman" w:cs="Times New Roman"/>
+          <w:color w:val="FF0000"/>
+          <w:sz w:val="24"/>
+          <w:szCs w:val="24"/>
         </w:rPr>
         <w:t xml:space="preserve">Udviklingsforløb: </w:t>
       </w:r>
     </w:p>
     <w:p>
-      <w:r>
+      <w:pPr>
+        <w:rPr>
+          <w:rFonts w:ascii="Times New Roman" w:hAnsi="Times New Roman" w:cs="Times New Roman"/>
+          <w:sz w:val="24"/>
+          <w:szCs w:val="24"/>
+        </w:rPr>
+      </w:pPr>
+      <w:r>
+        <w:rPr>
+          <w:rFonts w:ascii="Times New Roman" w:hAnsi="Times New Roman" w:cs="Times New Roman"/>
+          <w:sz w:val="24"/>
+          <w:szCs w:val="24"/>
+        </w:rPr>
         <w:t>Vi har anvendt EUDP værktøj</w:t>
       </w:r>
       <w:r>
+        <w:rPr>
+          <w:rFonts w:ascii="Times New Roman" w:hAnsi="Times New Roman" w:cs="Times New Roman"/>
+          <w:sz w:val="24"/>
+          <w:szCs w:val="24"/>
+        </w:rPr>
         <w:t>et</w:t>
       </w:r>
       <w:r>
+        <w:rPr>
+          <w:rFonts w:ascii="Times New Roman" w:hAnsi="Times New Roman" w:cs="Times New Roman"/>
+          <w:sz w:val="24"/>
+          <w:szCs w:val="24"/>
+        </w:rPr>
         <w:t xml:space="preserve"> til </w:t>
       </w:r>
       <w:r>
+        <w:rPr>
+          <w:rFonts w:ascii="Times New Roman" w:hAnsi="Times New Roman" w:cs="Times New Roman"/>
+          <w:sz w:val="24"/>
+          <w:szCs w:val="24"/>
+        </w:rPr>
         <w:t xml:space="preserve">vores udvikling. </w:t>
       </w:r>
       <w:r>
         <w:rPr>
-          <w:color w:val="FF0000"/>
+          <w:rFonts w:ascii="Times New Roman" w:hAnsi="Times New Roman" w:cs="Times New Roman"/>
+          <w:color w:val="FF0000"/>
+          <w:sz w:val="24"/>
+          <w:szCs w:val="24"/>
         </w:rPr>
         <w:t>Se fodnote</w:t>
       </w:r>
       <w:r>
+        <w:rPr>
+          <w:rFonts w:ascii="Times New Roman" w:hAnsi="Times New Roman" w:cs="Times New Roman"/>
+          <w:sz w:val="24"/>
+          <w:szCs w:val="24"/>
+        </w:rPr>
         <w:t xml:space="preserve"> </w:t>
       </w:r>
       <w:hyperlink r:id="rId4" w:history="1">
         <w:r>
           <w:rPr>
             <w:rStyle w:val="Hyperlink"/>
+            <w:rFonts w:ascii="Times New Roman" w:hAnsi="Times New Roman" w:cs="Times New Roman"/>
+            <w:sz w:val="24"/>
+            <w:szCs w:val="24"/>
           </w:rPr>
           <w:t>http://eudp.dk/index.php/Main_Page</w:t>
         </w:r>
@@ -159,28 +311,37 @@
     <w:p>
       <w:pPr>
         <w:rPr>
-          <w:color w:val="FF0000"/>
-        </w:rPr>
-      </w:pPr>
-      <w:r>
-        <w:rPr>
-          <w:color w:val="FF0000"/>
+          <w:rFonts w:ascii="Times New Roman" w:hAnsi="Times New Roman" w:cs="Times New Roman"/>
+          <w:color w:val="FF0000"/>
+          <w:sz w:val="24"/>
+          <w:szCs w:val="24"/>
+        </w:rPr>
+      </w:pPr>
+      <w:r>
+        <w:rPr>
+          <w:rFonts w:ascii="Times New Roman" w:hAnsi="Times New Roman" w:cs="Times New Roman"/>
+          <w:color w:val="FF0000"/>
+          <w:sz w:val="24"/>
+          <w:szCs w:val="24"/>
         </w:rPr>
         <w:t xml:space="preserve">Projektledelsen: </w:t>
       </w:r>
     </w:p>
     <w:p>
-      <w:r>
-        <w:t xml:space="preserve">I starten af projektet valgte vi at give hinanden en rolle </w:t>
-      </w:r>
-      <w:r>
-        <w:t>i</w:t>
-      </w:r>
-      <w:r>
-        <w:t xml:space="preserve"> vores projekt, så man havde et ansvarsområde</w:t>
-      </w:r>
-      <w:r>
-        <w:t>, i projektet. Følgende rolleinddeling kan ses i nedstående tabel.</w:t>
+      <w:pPr>
+        <w:rPr>
+          <w:rFonts w:ascii="Times New Roman" w:hAnsi="Times New Roman" w:cs="Times New Roman"/>
+          <w:sz w:val="24"/>
+          <w:szCs w:val="24"/>
+        </w:rPr>
+      </w:pPr>
+      <w:r>
+        <w:rPr>
+          <w:rFonts w:ascii="Times New Roman" w:hAnsi="Times New Roman" w:cs="Times New Roman"/>
+          <w:sz w:val="24"/>
+          <w:szCs w:val="24"/>
+        </w:rPr>
+        <w:t>I starten af projektet valgte vi at give hinanden en rolle i vores projekt, så man havde et ansvarsområde, i projektet. Følgende rolleinddeling kan ses i nedstående tabel.</w:t>
       </w:r>
     </w:p>
     <w:tbl>
@@ -199,7 +360,19 @@
             <w:tcW w:w="4814" w:type="dxa"/>
           </w:tcPr>
           <w:p>
+            <w:pPr>
+              <w:rPr>
+                <w:rFonts w:ascii="Times New Roman" w:hAnsi="Times New Roman" w:cs="Times New Roman"/>
+                <w:sz w:val="24"/>
+                <w:szCs w:val="24"/>
+              </w:rPr>
+            </w:pPr>
             <w:r>
+              <w:rPr>
+                <w:rFonts w:ascii="Times New Roman" w:hAnsi="Times New Roman" w:cs="Times New Roman"/>
+                <w:sz w:val="24"/>
+                <w:szCs w:val="24"/>
+              </w:rPr>
               <w:t>Navn:</w:t>
             </w:r>
           </w:p>
@@ -209,7 +382,19 @@
             <w:tcW w:w="4814" w:type="dxa"/>
           </w:tcPr>
           <w:p>
+            <w:pPr>
+              <w:rPr>
+                <w:rFonts w:ascii="Times New Roman" w:hAnsi="Times New Roman" w:cs="Times New Roman"/>
+                <w:sz w:val="24"/>
+                <w:szCs w:val="24"/>
+              </w:rPr>
+            </w:pPr>
             <w:r>
+              <w:rPr>
+                <w:rFonts w:ascii="Times New Roman" w:hAnsi="Times New Roman" w:cs="Times New Roman"/>
+                <w:sz w:val="24"/>
+                <w:szCs w:val="24"/>
+              </w:rPr>
               <w:t>Rolle:</w:t>
             </w:r>
           </w:p>
@@ -221,7 +406,19 @@
             <w:tcW w:w="4814" w:type="dxa"/>
           </w:tcPr>
           <w:p>
+            <w:pPr>
+              <w:rPr>
+                <w:rFonts w:ascii="Times New Roman" w:hAnsi="Times New Roman" w:cs="Times New Roman"/>
+                <w:sz w:val="24"/>
+                <w:szCs w:val="24"/>
+              </w:rPr>
+            </w:pPr>
             <w:r>
+              <w:rPr>
+                <w:rFonts w:ascii="Times New Roman" w:hAnsi="Times New Roman" w:cs="Times New Roman"/>
+                <w:sz w:val="24"/>
+                <w:szCs w:val="24"/>
+              </w:rPr>
               <w:t>Søren</w:t>
             </w:r>
           </w:p>
@@ -230,7 +427,15 @@
           <w:tcPr>
             <w:tcW w:w="4814" w:type="dxa"/>
           </w:tcPr>
-          <w:p/>
+          <w:p>
+            <w:pPr>
+              <w:rPr>
+                <w:rFonts w:ascii="Times New Roman" w:hAnsi="Times New Roman" w:cs="Times New Roman"/>
+                <w:sz w:val="24"/>
+                <w:szCs w:val="24"/>
+              </w:rPr>
+            </w:pPr>
+          </w:p>
         </w:tc>
       </w:tr>
       <w:tr>
@@ -239,7 +444,19 @@
             <w:tcW w:w="4814" w:type="dxa"/>
           </w:tcPr>
           <w:p>
+            <w:pPr>
+              <w:rPr>
+                <w:rFonts w:ascii="Times New Roman" w:hAnsi="Times New Roman" w:cs="Times New Roman"/>
+                <w:sz w:val="24"/>
+                <w:szCs w:val="24"/>
+              </w:rPr>
+            </w:pPr>
             <w:r>
+              <w:rPr>
+                <w:rFonts w:ascii="Times New Roman" w:hAnsi="Times New Roman" w:cs="Times New Roman"/>
+                <w:sz w:val="24"/>
+                <w:szCs w:val="24"/>
+              </w:rPr>
               <w:t>Simon</w:t>
             </w:r>
           </w:p>
@@ -248,7 +465,15 @@
           <w:tcPr>
             <w:tcW w:w="4814" w:type="dxa"/>
           </w:tcPr>
-          <w:p/>
+          <w:p>
+            <w:pPr>
+              <w:rPr>
+                <w:rFonts w:ascii="Times New Roman" w:hAnsi="Times New Roman" w:cs="Times New Roman"/>
+                <w:sz w:val="24"/>
+                <w:szCs w:val="24"/>
+              </w:rPr>
+            </w:pPr>
+          </w:p>
         </w:tc>
       </w:tr>
       <w:tr>
@@ -257,7 +482,19 @@
             <w:tcW w:w="4814" w:type="dxa"/>
           </w:tcPr>
           <w:p>
+            <w:pPr>
+              <w:rPr>
+                <w:rFonts w:ascii="Times New Roman" w:hAnsi="Times New Roman" w:cs="Times New Roman"/>
+                <w:sz w:val="24"/>
+                <w:szCs w:val="24"/>
+              </w:rPr>
+            </w:pPr>
             <w:r>
+              <w:rPr>
+                <w:rFonts w:ascii="Times New Roman" w:hAnsi="Times New Roman" w:cs="Times New Roman"/>
+                <w:sz w:val="24"/>
+                <w:szCs w:val="24"/>
+              </w:rPr>
               <w:t>Thomas</w:t>
             </w:r>
           </w:p>
@@ -266,7 +503,15 @@
           <w:tcPr>
             <w:tcW w:w="4814" w:type="dxa"/>
           </w:tcPr>
-          <w:p/>
+          <w:p>
+            <w:pPr>
+              <w:rPr>
+                <w:rFonts w:ascii="Times New Roman" w:hAnsi="Times New Roman" w:cs="Times New Roman"/>
+                <w:sz w:val="24"/>
+                <w:szCs w:val="24"/>
+              </w:rPr>
+            </w:pPr>
+          </w:p>
         </w:tc>
       </w:tr>
       <w:tr>
@@ -275,7 +520,19 @@
             <w:tcW w:w="4814" w:type="dxa"/>
           </w:tcPr>
           <w:p>
+            <w:pPr>
+              <w:rPr>
+                <w:rFonts w:ascii="Times New Roman" w:hAnsi="Times New Roman" w:cs="Times New Roman"/>
+                <w:sz w:val="24"/>
+                <w:szCs w:val="24"/>
+              </w:rPr>
+            </w:pPr>
             <w:r>
+              <w:rPr>
+                <w:rFonts w:ascii="Times New Roman" w:hAnsi="Times New Roman" w:cs="Times New Roman"/>
+                <w:sz w:val="24"/>
+                <w:szCs w:val="24"/>
+              </w:rPr>
               <w:t>Jacob</w:t>
             </w:r>
           </w:p>
@@ -285,7 +542,19 @@
             <w:tcW w:w="4814" w:type="dxa"/>
           </w:tcPr>
           <w:p>
+            <w:pPr>
+              <w:rPr>
+                <w:rFonts w:ascii="Times New Roman" w:hAnsi="Times New Roman" w:cs="Times New Roman"/>
+                <w:sz w:val="24"/>
+                <w:szCs w:val="24"/>
+              </w:rPr>
+            </w:pPr>
             <w:r>
+              <w:rPr>
+                <w:rFonts w:ascii="Times New Roman" w:hAnsi="Times New Roman" w:cs="Times New Roman"/>
+                <w:sz w:val="24"/>
+                <w:szCs w:val="24"/>
+              </w:rPr>
               <w:t>Referent til ugentlige møder</w:t>
             </w:r>
           </w:p>
@@ -297,7 +566,19 @@
             <w:tcW w:w="4814" w:type="dxa"/>
           </w:tcPr>
           <w:p>
+            <w:pPr>
+              <w:rPr>
+                <w:rFonts w:ascii="Times New Roman" w:hAnsi="Times New Roman" w:cs="Times New Roman"/>
+                <w:sz w:val="24"/>
+                <w:szCs w:val="24"/>
+              </w:rPr>
+            </w:pPr>
             <w:r>
+              <w:rPr>
+                <w:rFonts w:ascii="Times New Roman" w:hAnsi="Times New Roman" w:cs="Times New Roman"/>
+                <w:sz w:val="24"/>
+                <w:szCs w:val="24"/>
+              </w:rPr>
               <w:t>Jonas</w:t>
             </w:r>
           </w:p>
@@ -307,72 +588,144 @@
             <w:tcW w:w="4814" w:type="dxa"/>
           </w:tcPr>
           <w:p>
+            <w:pPr>
+              <w:rPr>
+                <w:rFonts w:ascii="Times New Roman" w:hAnsi="Times New Roman" w:cs="Times New Roman"/>
+                <w:sz w:val="24"/>
+                <w:szCs w:val="24"/>
+              </w:rPr>
+            </w:pPr>
             <w:r>
+              <w:rPr>
+                <w:rFonts w:ascii="Times New Roman" w:hAnsi="Times New Roman" w:cs="Times New Roman"/>
+                <w:sz w:val="24"/>
+                <w:szCs w:val="24"/>
+              </w:rPr>
               <w:t>--</w:t>
             </w:r>
           </w:p>
         </w:tc>
       </w:tr>
     </w:tbl>
-    <w:p/>
-    <w:p>
-      <w:pPr>
-        <w:rPr>
-          <w:color w:val="FF0000"/>
-        </w:rPr>
-      </w:pPr>
-      <w:r>
-        <w:rPr>
-          <w:color w:val="FF0000"/>
+    <w:p>
+      <w:pPr>
+        <w:rPr>
+          <w:rFonts w:ascii="Times New Roman" w:hAnsi="Times New Roman" w:cs="Times New Roman"/>
+          <w:sz w:val="24"/>
+          <w:szCs w:val="24"/>
+        </w:rPr>
+      </w:pPr>
+    </w:p>
+    <w:p>
+      <w:pPr>
+        <w:rPr>
+          <w:rFonts w:ascii="Times New Roman" w:hAnsi="Times New Roman" w:cs="Times New Roman"/>
+          <w:color w:val="FF0000"/>
+          <w:sz w:val="24"/>
+          <w:szCs w:val="24"/>
+        </w:rPr>
+      </w:pPr>
+      <w:r>
+        <w:rPr>
+          <w:rFonts w:ascii="Times New Roman" w:hAnsi="Times New Roman" w:cs="Times New Roman"/>
+          <w:color w:val="FF0000"/>
+          <w:sz w:val="24"/>
+          <w:szCs w:val="24"/>
         </w:rPr>
         <w:t xml:space="preserve">Arbejdsfordeling: </w:t>
       </w:r>
     </w:p>
     <w:p>
-      <w:r>
+      <w:pPr>
+        <w:rPr>
+          <w:rFonts w:ascii="Times New Roman" w:hAnsi="Times New Roman" w:cs="Times New Roman"/>
+          <w:sz w:val="24"/>
+          <w:szCs w:val="24"/>
+        </w:rPr>
+      </w:pPr>
+      <w:r>
+        <w:rPr>
+          <w:rFonts w:ascii="Times New Roman" w:hAnsi="Times New Roman" w:cs="Times New Roman"/>
+          <w:sz w:val="24"/>
+          <w:szCs w:val="24"/>
+        </w:rPr>
         <w:t xml:space="preserve">Ud fra </w:t>
       </w:r>
       <w:r>
-        <w:t>hvad man havde interesse og lyst til, fik vi tildelt opgaverne. Da det bliver ofte bedst</w:t>
-      </w:r>
-      <w:r>
-        <w:t>,</w:t>
-      </w:r>
-      <w:r>
-        <w:t xml:space="preserve"> hvis man har en stor interesse for sin opgave. Og da Søren er uddannet mekaniker, var det naturligt at han skulle stå for mekanikken. </w:t>
-      </w:r>
-    </w:p>
-    <w:p>
-      <w:pPr>
-        <w:rPr>
-          <w:color w:val="FF0000"/>
-        </w:rPr>
-      </w:pPr>
-      <w:r>
-        <w:rPr>
-          <w:color w:val="FF0000"/>
+        <w:rPr>
+          <w:rFonts w:ascii="Times New Roman" w:hAnsi="Times New Roman" w:cs="Times New Roman"/>
+          <w:sz w:val="24"/>
+          <w:szCs w:val="24"/>
+        </w:rPr>
+        <w:t xml:space="preserve">hvad man havde interesse og lyst til, fik vi tildelt opgaverne. Da det bliver ofte bedst, hvis man har en stor interesse for sin opgave. Og da Søren er uddannet mekaniker, var det naturligt at han skulle stå for mekanikken. </w:t>
+      </w:r>
+    </w:p>
+    <w:p>
+      <w:pPr>
+        <w:rPr>
+          <w:rFonts w:ascii="Times New Roman" w:hAnsi="Times New Roman" w:cs="Times New Roman"/>
+          <w:color w:val="FF0000"/>
+          <w:sz w:val="24"/>
+          <w:szCs w:val="24"/>
+        </w:rPr>
+      </w:pPr>
+      <w:r>
+        <w:rPr>
+          <w:rFonts w:ascii="Times New Roman" w:hAnsi="Times New Roman" w:cs="Times New Roman"/>
+          <w:color w:val="FF0000"/>
+          <w:sz w:val="24"/>
+          <w:szCs w:val="24"/>
         </w:rPr>
         <w:t xml:space="preserve">Planlægning: </w:t>
       </w:r>
     </w:p>
     <w:p>
-      <w:r>
+      <w:pPr>
+        <w:rPr>
+          <w:rFonts w:ascii="Times New Roman" w:hAnsi="Times New Roman" w:cs="Times New Roman"/>
+          <w:sz w:val="24"/>
+          <w:szCs w:val="24"/>
+        </w:rPr>
+      </w:pPr>
+      <w:r>
+        <w:rPr>
+          <w:rFonts w:ascii="Times New Roman" w:hAnsi="Times New Roman" w:cs="Times New Roman"/>
+          <w:sz w:val="24"/>
+          <w:szCs w:val="24"/>
+        </w:rPr>
         <w:t xml:space="preserve">Som vist i vores launch fase, se </w:t>
       </w:r>
       <w:r>
+        <w:rPr>
+          <w:rFonts w:ascii="Times New Roman" w:hAnsi="Times New Roman" w:cs="Times New Roman"/>
+          <w:sz w:val="24"/>
+          <w:szCs w:val="24"/>
+        </w:rPr>
         <w:t>bilag (</w:t>
       </w:r>
       <w:r>
-        <w:t xml:space="preserve">). Har vi lavet en tidsplan, hvori der vises hvem der skal lave hvad, og hvornår det skal være færdigt. Så vi fik tildelt hver en opgave, som vi skulle arbejde med og gøre færdigt og hvis der opstod problemer eller man skulle have hjælp, kunne man bare spørge tilrådes ved hinanden, så opgaven bedre kunne løses. </w:t>
-      </w:r>
-      <w:r>
-        <w:t>Hvilket også er beskrevet i vores psykologiske kontrakt.</w:t>
-      </w:r>
-    </w:p>
-    <w:p>
-      <w:r>
-        <w:rPr>
+        <w:rPr>
+          <w:rFonts w:ascii="Times New Roman" w:hAnsi="Times New Roman" w:cs="Times New Roman"/>
+          <w:sz w:val="24"/>
+          <w:szCs w:val="24"/>
+        </w:rPr>
+        <w:t>). Har vi lavet en tidsplan, hvori der vises hvem der skal lave hvad, og hvornår det skal være færdigt. Så vi fik tildelt hver en opgave, som vi skulle arbejde med og gøre færdigt og hvis der opstod problemer eller man skulle have hjælp, kunne man bare spørge tilrådes ved hinanden, så opgaven bedre kunne løses. Hvilket også er beskrevet i vores psykologiske kontrakt.</w:t>
+      </w:r>
+    </w:p>
+    <w:p>
+      <w:pPr>
+        <w:rPr>
+          <w:rFonts w:ascii="Times New Roman" w:hAnsi="Times New Roman" w:cs="Times New Roman"/>
+          <w:sz w:val="24"/>
+          <w:szCs w:val="24"/>
+        </w:rPr>
+      </w:pPr>
+      <w:r>
+        <w:rPr>
+          <w:rFonts w:ascii="Times New Roman" w:hAnsi="Times New Roman" w:cs="Times New Roman"/>
           <w:noProof/>
+          <w:sz w:val="24"/>
+          <w:szCs w:val="24"/>
         </w:rPr>
         <w:lastRenderedPageBreak/>
         <w:drawing>
@@ -413,208 +766,456 @@
       </w:r>
     </w:p>
     <w:p>
-      <w:r>
+      <w:pPr>
+        <w:rPr>
+          <w:rFonts w:ascii="Times New Roman" w:hAnsi="Times New Roman" w:cs="Times New Roman"/>
+          <w:sz w:val="24"/>
+          <w:szCs w:val="24"/>
+        </w:rPr>
+      </w:pPr>
+      <w:r>
+        <w:rPr>
+          <w:rFonts w:ascii="Times New Roman" w:hAnsi="Times New Roman" w:cs="Times New Roman"/>
+          <w:sz w:val="24"/>
+          <w:szCs w:val="24"/>
+        </w:rPr>
         <w:t xml:space="preserve">Dette er vores udgangspunkt til </w:t>
       </w:r>
       <w:r>
+        <w:rPr>
+          <w:rFonts w:ascii="Times New Roman" w:hAnsi="Times New Roman" w:cs="Times New Roman"/>
+          <w:sz w:val="24"/>
+          <w:szCs w:val="24"/>
+        </w:rPr>
         <w:t>en planlægning af vores projekt. Men forbehold for at der er ting som kan tage længere tid end forventet, derfor er dette kun et udgangspunkt og bliver muligvis rettet under udviklingen i projektet.</w:t>
       </w:r>
     </w:p>
     <w:p>
       <w:pPr>
         <w:rPr>
-          <w:color w:val="FF0000"/>
-        </w:rPr>
-      </w:pPr>
-      <w:r>
-        <w:rPr>
-          <w:color w:val="FF0000"/>
-        </w:rPr>
-        <w:t>Projektadministration</w:t>
-      </w:r>
-      <w:r>
-        <w:rPr>
-          <w:color w:val="FF0000"/>
-        </w:rPr>
-        <w:t xml:space="preserve">: </w:t>
-      </w:r>
-    </w:p>
-    <w:p>
-      <w:r>
+          <w:rFonts w:ascii="Times New Roman" w:hAnsi="Times New Roman" w:cs="Times New Roman"/>
+          <w:color w:val="FF0000"/>
+          <w:sz w:val="24"/>
+          <w:szCs w:val="24"/>
+        </w:rPr>
+      </w:pPr>
+      <w:r>
+        <w:rPr>
+          <w:rFonts w:ascii="Times New Roman" w:hAnsi="Times New Roman" w:cs="Times New Roman"/>
+          <w:color w:val="FF0000"/>
+          <w:sz w:val="24"/>
+          <w:szCs w:val="24"/>
+        </w:rPr>
+        <w:t xml:space="preserve">Projektadministration: </w:t>
+      </w:r>
+    </w:p>
+    <w:p>
+      <w:pPr>
+        <w:rPr>
+          <w:rFonts w:ascii="Times New Roman" w:hAnsi="Times New Roman" w:cs="Times New Roman"/>
+          <w:sz w:val="24"/>
+          <w:szCs w:val="24"/>
+        </w:rPr>
+      </w:pPr>
+      <w:r>
+        <w:rPr>
+          <w:rFonts w:ascii="Times New Roman" w:hAnsi="Times New Roman" w:cs="Times New Roman"/>
+          <w:sz w:val="24"/>
+          <w:szCs w:val="24"/>
+        </w:rPr>
         <w:t xml:space="preserve">Kommunikation i gruppen foregik på </w:t>
       </w:r>
       <w:r>
+        <w:rPr>
+          <w:rFonts w:ascii="Times New Roman" w:hAnsi="Times New Roman" w:cs="Times New Roman"/>
+          <w:sz w:val="24"/>
+          <w:szCs w:val="24"/>
+        </w:rPr>
         <w:t>GitHub</w:t>
       </w:r>
       <w:r>
+        <w:rPr>
+          <w:rFonts w:ascii="Times New Roman" w:hAnsi="Times New Roman" w:cs="Times New Roman"/>
+          <w:sz w:val="24"/>
+          <w:szCs w:val="24"/>
+        </w:rPr>
         <w:t>, med materialer i</w:t>
       </w:r>
       <w:r>
+        <w:rPr>
+          <w:rFonts w:ascii="Times New Roman" w:hAnsi="Times New Roman" w:cs="Times New Roman"/>
+          <w:sz w:val="24"/>
+          <w:szCs w:val="24"/>
+        </w:rPr>
         <w:t xml:space="preserve"> </w:t>
       </w:r>
       <w:r>
-        <w:t>for</w:t>
-      </w:r>
-      <w:bookmarkStart w:id="0" w:name="_GoBack"/>
-      <w:bookmarkEnd w:id="0"/>
-      <w:r>
-        <w:t xml:space="preserve">m af dokumenter. Og ellers </w:t>
-      </w:r>
-      <w:r>
+        <w:rPr>
+          <w:rFonts w:ascii="Times New Roman" w:hAnsi="Times New Roman" w:cs="Times New Roman"/>
+          <w:sz w:val="24"/>
+          <w:szCs w:val="24"/>
+        </w:rPr>
+        <w:t xml:space="preserve">form af dokumenter. Og ellers </w:t>
+      </w:r>
+      <w:r>
+        <w:rPr>
+          <w:rFonts w:ascii="Times New Roman" w:hAnsi="Times New Roman" w:cs="Times New Roman"/>
+          <w:sz w:val="24"/>
+          <w:szCs w:val="24"/>
+        </w:rPr>
         <w:t>Facebook</w:t>
       </w:r>
       <w:r>
+        <w:rPr>
+          <w:rFonts w:ascii="Times New Roman" w:hAnsi="Times New Roman" w:cs="Times New Roman"/>
+          <w:sz w:val="24"/>
+          <w:szCs w:val="24"/>
+        </w:rPr>
         <w:t xml:space="preserve"> gruppe og telefon kontakt. Da vores gruppe består af onliner og nogen der er på skolen. Ellers har vi et fast mødetidspunkt hver mandag </w:t>
       </w:r>
       <w:r>
+        <w:rPr>
+          <w:rFonts w:ascii="Times New Roman" w:hAnsi="Times New Roman" w:cs="Times New Roman"/>
+          <w:sz w:val="24"/>
+          <w:szCs w:val="24"/>
+        </w:rPr>
         <w:t>kl.</w:t>
       </w:r>
       <w:r>
+        <w:rPr>
+          <w:rFonts w:ascii="Times New Roman" w:hAnsi="Times New Roman" w:cs="Times New Roman"/>
+          <w:sz w:val="24"/>
+          <w:szCs w:val="24"/>
+        </w:rPr>
         <w:t xml:space="preserve"> 20. hvor vi har en opsamling og diskuter </w:t>
       </w:r>
       <w:r>
+        <w:rPr>
+          <w:rFonts w:ascii="Times New Roman" w:hAnsi="Times New Roman" w:cs="Times New Roman"/>
+          <w:sz w:val="24"/>
+          <w:szCs w:val="24"/>
+        </w:rPr>
         <w:t>evt.</w:t>
       </w:r>
       <w:r>
+        <w:rPr>
+          <w:rFonts w:ascii="Times New Roman" w:hAnsi="Times New Roman" w:cs="Times New Roman"/>
+          <w:sz w:val="24"/>
+          <w:szCs w:val="24"/>
+        </w:rPr>
         <w:t xml:space="preserve"> problemer der kunne opstå. Og om hvor langt vi er i tidsplanen.</w:t>
       </w:r>
     </w:p>
     <w:p>
       <w:pPr>
         <w:rPr>
-          <w:color w:val="FF0000"/>
-        </w:rPr>
-      </w:pPr>
-      <w:r>
-        <w:rPr>
-          <w:color w:val="FF0000"/>
+          <w:rFonts w:ascii="Times New Roman" w:hAnsi="Times New Roman" w:cs="Times New Roman"/>
+          <w:color w:val="FF0000"/>
+          <w:sz w:val="24"/>
+          <w:szCs w:val="24"/>
+        </w:rPr>
+      </w:pPr>
+      <w:r>
+        <w:rPr>
+          <w:rFonts w:ascii="Times New Roman" w:hAnsi="Times New Roman" w:cs="Times New Roman"/>
+          <w:color w:val="FF0000"/>
+          <w:sz w:val="24"/>
+          <w:szCs w:val="24"/>
         </w:rPr>
         <w:t>Konflikthåndtering</w:t>
       </w:r>
       <w:r>
         <w:rPr>
-          <w:color w:val="FF0000"/>
+          <w:rFonts w:ascii="Times New Roman" w:hAnsi="Times New Roman" w:cs="Times New Roman"/>
+          <w:color w:val="FF0000"/>
+          <w:sz w:val="24"/>
+          <w:szCs w:val="24"/>
         </w:rPr>
         <w:t>/Konklusion</w:t>
       </w:r>
       <w:r>
         <w:rPr>
-          <w:color w:val="FF0000"/>
+          <w:rFonts w:ascii="Times New Roman" w:hAnsi="Times New Roman" w:cs="Times New Roman"/>
+          <w:color w:val="FF0000"/>
+          <w:sz w:val="24"/>
+          <w:szCs w:val="24"/>
         </w:rPr>
         <w:t>:</w:t>
       </w:r>
       <w:r>
         <w:rPr>
-          <w:color w:val="FF0000"/>
+          <w:rFonts w:ascii="Times New Roman" w:hAnsi="Times New Roman" w:cs="Times New Roman"/>
+          <w:color w:val="FF0000"/>
+          <w:sz w:val="24"/>
+          <w:szCs w:val="24"/>
         </w:rPr>
         <w:t xml:space="preserve"> </w:t>
       </w:r>
     </w:p>
     <w:p>
-      <w:r>
+      <w:pPr>
+        <w:rPr>
+          <w:rFonts w:ascii="Times New Roman" w:hAnsi="Times New Roman" w:cs="Times New Roman"/>
+          <w:sz w:val="24"/>
+          <w:szCs w:val="24"/>
+        </w:rPr>
+      </w:pPr>
+      <w:r>
+        <w:rPr>
+          <w:rFonts w:ascii="Times New Roman" w:hAnsi="Times New Roman" w:cs="Times New Roman"/>
+          <w:sz w:val="24"/>
+          <w:szCs w:val="24"/>
+        </w:rPr>
         <w:t xml:space="preserve">I det første halve år, af vores projekt, gik det hele efter planen. Men da vi kom i gang igen i det nye år, meldte Jonas </w:t>
       </w:r>
       <w:r>
-        <w:t xml:space="preserve">ud, </w:t>
-      </w:r>
-      <w:r>
-        <w:t>at han er i samtale med studievejledningen om at få forlænget sit studie, hvilket medfører, at han måske ikke skal deltage i Projekt 4 længere</w:t>
-      </w:r>
-      <w:r>
-        <w:t>. Det endte også med</w:t>
-      </w:r>
-      <w:r>
+        <w:rPr>
+          <w:rFonts w:ascii="Times New Roman" w:hAnsi="Times New Roman" w:cs="Times New Roman"/>
+          <w:sz w:val="24"/>
+          <w:szCs w:val="24"/>
+        </w:rPr>
+        <w:t>ud, at han er i samtale med studievejledningen om at få forlænget sit studie, hvilket medfører, at han måske ikke skal deltage i Projekt 4 længere. Det endte også med</w:t>
+      </w:r>
+      <w:r>
+        <w:rPr>
+          <w:rFonts w:ascii="Times New Roman" w:hAnsi="Times New Roman" w:cs="Times New Roman"/>
+          <w:sz w:val="24"/>
+          <w:szCs w:val="24"/>
+        </w:rPr>
         <w:t>,</w:t>
       </w:r>
       <w:r>
+        <w:rPr>
+          <w:rFonts w:ascii="Times New Roman" w:hAnsi="Times New Roman" w:cs="Times New Roman"/>
+          <w:sz w:val="24"/>
+          <w:szCs w:val="24"/>
+        </w:rPr>
         <w:t xml:space="preserve"> at han ikke forsatte</w:t>
       </w:r>
       <w:r>
+        <w:rPr>
+          <w:rFonts w:ascii="Times New Roman" w:hAnsi="Times New Roman" w:cs="Times New Roman"/>
+          <w:sz w:val="24"/>
+          <w:szCs w:val="24"/>
+        </w:rPr>
         <w:t xml:space="preserve">. </w:t>
       </w:r>
     </w:p>
     <w:p>
-      <w:r>
+      <w:pPr>
+        <w:rPr>
+          <w:rFonts w:ascii="Times New Roman" w:hAnsi="Times New Roman" w:cs="Times New Roman"/>
+          <w:sz w:val="24"/>
+          <w:szCs w:val="24"/>
+        </w:rPr>
+      </w:pPr>
+      <w:r>
+        <w:rPr>
+          <w:rFonts w:ascii="Times New Roman" w:hAnsi="Times New Roman" w:cs="Times New Roman"/>
+          <w:sz w:val="24"/>
+          <w:szCs w:val="24"/>
+        </w:rPr>
         <w:t>Derfor gik Søren med over på ensretteren fra timebox 7, men dette betød så, at vi kun havde en på motorstyringen i stedet for to. Denne rokering betød at vores tidsplan vil blive rykket.</w:t>
       </w:r>
       <w:r>
-        <w:t xml:space="preserve"> Samt alle vores realiseringer tog meget længere tid end beregnet, i forhold til vores ensretter som ikke virkede efter forventet, brugte vi meget tid på at finde </w:t>
-      </w:r>
-      <w:r>
-        <w:t xml:space="preserve">en </w:t>
-      </w:r>
-      <w:r>
+        <w:rPr>
+          <w:rFonts w:ascii="Times New Roman" w:hAnsi="Times New Roman" w:cs="Times New Roman"/>
+          <w:sz w:val="24"/>
+          <w:szCs w:val="24"/>
+        </w:rPr>
+        <w:t xml:space="preserve"> Samt alle vores realiseringer tog meget længere tid end beregnet, i forhold til vores ensretter som ikke virkede efter forventet, brugte vi meget tid på at finde en </w:t>
+      </w:r>
+      <w:r>
+        <w:rPr>
+          <w:rFonts w:ascii="Times New Roman" w:hAnsi="Times New Roman" w:cs="Times New Roman"/>
+          <w:sz w:val="24"/>
+          <w:szCs w:val="24"/>
+        </w:rPr>
         <w:t>evt.</w:t>
       </w:r>
       <w:r>
+        <w:rPr>
+          <w:rFonts w:ascii="Times New Roman" w:hAnsi="Times New Roman" w:cs="Times New Roman"/>
+          <w:sz w:val="24"/>
+          <w:szCs w:val="24"/>
+        </w:rPr>
         <w:t xml:space="preserve"> løsning på dette. Plus de gange vi brugte på at lave en test på vores motor, brugte vi ofte bare en time </w:t>
       </w:r>
       <w:r>
+        <w:rPr>
+          <w:rFonts w:ascii="Times New Roman" w:hAnsi="Times New Roman" w:cs="Times New Roman"/>
+          <w:sz w:val="24"/>
+          <w:szCs w:val="24"/>
+        </w:rPr>
         <w:t>på</w:t>
       </w:r>
       <w:r>
+        <w:rPr>
+          <w:rFonts w:ascii="Times New Roman" w:hAnsi="Times New Roman" w:cs="Times New Roman"/>
+          <w:sz w:val="24"/>
+          <w:szCs w:val="24"/>
+        </w:rPr>
         <w:t xml:space="preserve"> at opstille det.</w:t>
       </w:r>
       <w:r>
+        <w:rPr>
+          <w:rFonts w:ascii="Times New Roman" w:hAnsi="Times New Roman" w:cs="Times New Roman"/>
+          <w:sz w:val="24"/>
+          <w:szCs w:val="24"/>
+        </w:rPr>
         <w:t xml:space="preserve"> Og ofte havde onliner også det problem, at de ikke havde hardware eller de</w:t>
       </w:r>
       <w:r>
+        <w:rPr>
+          <w:rFonts w:ascii="Times New Roman" w:hAnsi="Times New Roman" w:cs="Times New Roman"/>
+          <w:sz w:val="24"/>
+          <w:szCs w:val="24"/>
+        </w:rPr>
         <w:t>t rigtige</w:t>
       </w:r>
       <w:r>
+        <w:rPr>
+          <w:rFonts w:ascii="Times New Roman" w:hAnsi="Times New Roman" w:cs="Times New Roman"/>
+          <w:sz w:val="24"/>
+          <w:szCs w:val="24"/>
+        </w:rPr>
         <w:t>, for at kunne teste og verif</w:t>
       </w:r>
       <w:r>
+        <w:rPr>
+          <w:rFonts w:ascii="Times New Roman" w:hAnsi="Times New Roman" w:cs="Times New Roman"/>
+          <w:sz w:val="24"/>
+          <w:szCs w:val="24"/>
+        </w:rPr>
         <w:t>ic</w:t>
       </w:r>
       <w:r>
+        <w:rPr>
+          <w:rFonts w:ascii="Times New Roman" w:hAnsi="Times New Roman" w:cs="Times New Roman"/>
+          <w:sz w:val="24"/>
+          <w:szCs w:val="24"/>
+        </w:rPr>
         <w:t>er</w:t>
       </w:r>
       <w:r>
+        <w:rPr>
+          <w:rFonts w:ascii="Times New Roman" w:hAnsi="Times New Roman" w:cs="Times New Roman"/>
+          <w:sz w:val="24"/>
+          <w:szCs w:val="24"/>
+        </w:rPr>
         <w:t>e</w:t>
       </w:r>
       <w:r>
-        <w:t xml:space="preserve"> deres opgave. Plus at vi i</w:t>
-      </w:r>
-      <w:r>
-        <w:t xml:space="preserve"> timebox 6, var vi </w:t>
-      </w:r>
-      <w:r>
+        <w:rPr>
+          <w:rFonts w:ascii="Times New Roman" w:hAnsi="Times New Roman" w:cs="Times New Roman"/>
+          <w:sz w:val="24"/>
+          <w:szCs w:val="24"/>
+        </w:rPr>
+        <w:t xml:space="preserve"> deres opgave. Plus at vi i timebox 6, var vi </w:t>
+      </w:r>
+      <w:r>
+        <w:rPr>
+          <w:rFonts w:ascii="Times New Roman" w:hAnsi="Times New Roman" w:cs="Times New Roman"/>
+          <w:sz w:val="24"/>
+          <w:szCs w:val="24"/>
+        </w:rPr>
         <w:t>nødt</w:t>
       </w:r>
       <w:r>
+        <w:rPr>
+          <w:rFonts w:ascii="Times New Roman" w:hAnsi="Times New Roman" w:cs="Times New Roman"/>
+          <w:sz w:val="24"/>
+          <w:szCs w:val="24"/>
+        </w:rPr>
         <w:t xml:space="preserve"> til at stoppe arbejdet på ensretter, fordi vi var nød</w:t>
       </w:r>
       <w:r>
+        <w:rPr>
+          <w:rFonts w:ascii="Times New Roman" w:hAnsi="Times New Roman" w:cs="Times New Roman"/>
+          <w:sz w:val="24"/>
+          <w:szCs w:val="24"/>
+        </w:rPr>
         <w:t>t</w:t>
       </w:r>
       <w:r>
+        <w:rPr>
+          <w:rFonts w:ascii="Times New Roman" w:hAnsi="Times New Roman" w:cs="Times New Roman"/>
+          <w:sz w:val="24"/>
+          <w:szCs w:val="24"/>
+        </w:rPr>
         <w:t xml:space="preserve"> til at teste spændingerne fra </w:t>
       </w:r>
       <w:r>
+        <w:rPr>
+          <w:rFonts w:ascii="Times New Roman" w:hAnsi="Times New Roman" w:cs="Times New Roman"/>
+          <w:sz w:val="24"/>
+          <w:szCs w:val="24"/>
+        </w:rPr>
         <w:t>BLDC-motor</w:t>
       </w:r>
       <w:r>
+        <w:rPr>
+          <w:rFonts w:ascii="Times New Roman" w:hAnsi="Times New Roman" w:cs="Times New Roman"/>
+          <w:sz w:val="24"/>
+          <w:szCs w:val="24"/>
+        </w:rPr>
         <w:t xml:space="preserve"> var inde for vores arbejdsområde</w:t>
       </w:r>
       <w:r>
+        <w:rPr>
+          <w:rFonts w:ascii="Times New Roman" w:hAnsi="Times New Roman" w:cs="Times New Roman"/>
+          <w:sz w:val="24"/>
+          <w:szCs w:val="24"/>
+        </w:rPr>
         <w:t xml:space="preserve"> på ensretteren, for at kunne forsætte med den. </w:t>
       </w:r>
     </w:p>
     <w:p>
-      <w:r>
+      <w:pPr>
+        <w:rPr>
+          <w:rFonts w:ascii="Times New Roman" w:hAnsi="Times New Roman" w:cs="Times New Roman"/>
+          <w:sz w:val="24"/>
+          <w:szCs w:val="24"/>
+        </w:rPr>
+      </w:pPr>
+      <w:r>
+        <w:rPr>
+          <w:rFonts w:ascii="Times New Roman" w:hAnsi="Times New Roman" w:cs="Times New Roman"/>
+          <w:sz w:val="24"/>
+          <w:szCs w:val="24"/>
+        </w:rPr>
         <w:t>Så der var en del udfordringer, der opstod undervejs og dette påvirkede at vi ikke kunne overholde vores tidsplanen. Og vi blev klogere på, at man skal bruge mere tid på realiseringer</w:t>
       </w:r>
       <w:r>
+        <w:rPr>
+          <w:rFonts w:ascii="Times New Roman" w:hAnsi="Times New Roman" w:cs="Times New Roman"/>
+          <w:sz w:val="24"/>
+          <w:szCs w:val="24"/>
+        </w:rPr>
         <w:t>, i form at det ikke altid virker første gang,</w:t>
       </w:r>
       <w:r>
+        <w:rPr>
+          <w:rFonts w:ascii="Times New Roman" w:hAnsi="Times New Roman" w:cs="Times New Roman"/>
+          <w:sz w:val="24"/>
+          <w:szCs w:val="24"/>
+        </w:rPr>
         <w:t xml:space="preserve"> og</w:t>
       </w:r>
       <w:r>
+        <w:rPr>
+          <w:rFonts w:ascii="Times New Roman" w:hAnsi="Times New Roman" w:cs="Times New Roman"/>
+          <w:sz w:val="24"/>
+          <w:szCs w:val="24"/>
+        </w:rPr>
         <w:t xml:space="preserve"> derfor skal der sættes mere tid af til evt. fejlfinding</w:t>
       </w:r>
       <w:r>
+        <w:rPr>
+          <w:rFonts w:ascii="Times New Roman" w:hAnsi="Times New Roman" w:cs="Times New Roman"/>
+          <w:sz w:val="24"/>
+          <w:szCs w:val="24"/>
+        </w:rPr>
         <w:t>.</w:t>
       </w:r>
     </w:p>
@@ -751,6 +1352,7 @@
     <w:lsdException w:name="HTML Sample" w:semiHidden="1" w:unhideWhenUsed="1"/>
     <w:lsdException w:name="HTML Typewriter" w:semiHidden="1" w:unhideWhenUsed="1"/>
     <w:lsdException w:name="HTML Variable" w:semiHidden="1" w:unhideWhenUsed="1"/>
+    <w:lsdException w:name="Normal Table" w:semiHidden="1" w:unhideWhenUsed="1"/>
     <w:lsdException w:name="annotation subject" w:semiHidden="1" w:unhideWhenUsed="1"/>
     <w:lsdException w:name="No List" w:semiHidden="1" w:unhideWhenUsed="1"/>
     <w:lsdException w:name="Outline List 1" w:semiHidden="1" w:unhideWhenUsed="1"/>
@@ -797,8 +1399,10 @@
     <w:lsdException w:name="Table Subtle 2" w:semiHidden="1" w:unhideWhenUsed="1"/>
     <w:lsdException w:name="Table Web 1" w:semiHidden="1" w:unhideWhenUsed="1"/>
     <w:lsdException w:name="Table Web 2" w:semiHidden="1" w:unhideWhenUsed="1"/>
+    <w:lsdException w:name="Table Web 3" w:semiHidden="1" w:unhideWhenUsed="1"/>
     <w:lsdException w:name="Balloon Text" w:semiHidden="1" w:unhideWhenUsed="1"/>
     <w:lsdException w:name="Table Grid" w:uiPriority="39"/>
+    <w:lsdException w:name="Table Theme" w:semiHidden="1" w:unhideWhenUsed="1"/>
     <w:lsdException w:name="Placeholder Text" w:semiHidden="1"/>
     <w:lsdException w:name="No Spacing" w:uiPriority="1" w:qFormat="1"/>
     <w:lsdException w:name="Light Shading" w:uiPriority="60"/>

</xml_diff>